<commit_message>
Fix Help text - links in Scripts/Models on ROI
</commit_message>
<xml_diff>
--- a/imlook4d/DOCS/Models_exported_to_html/Models.docx
+++ b/imlook4d/DOCS/Models_exported_to_html/Models.docx
@@ -1,6 +1,6 @@
 
 <file path=word/document.xml><?xml version="1.0" encoding="utf-8"?>
-<w:document xmlns:wpc="http://schemas.microsoft.com/office/word/2010/wordprocessingCanvas" xmlns:cx="http://schemas.microsoft.com/office/drawing/2014/chartex" xmlns:cx1="http://schemas.microsoft.com/office/drawing/2015/9/8/chartex" xmlns:cx2="http://schemas.microsoft.com/office/drawing/2015/10/21/chartex" xmlns:cx3="http://schemas.microsoft.com/office/drawing/2016/5/9/chartex" xmlns:cx4="http://schemas.microsoft.com/office/drawing/2016/5/10/chartex" xmlns:cx5="http://schemas.microsoft.com/office/drawing/2016/5/11/chartex" xmlns:cx6="http://schemas.microsoft.com/office/drawing/2016/5/12/chartex" xmlns:cx7="http://schemas.microsoft.com/office/drawing/2016/5/13/chartex" xmlns:cx8="http://schemas.microsoft.com/office/drawing/2016/5/14/chartex" xmlns:mc="http://schemas.openxmlformats.org/markup-compatibility/2006" xmlns:aink="http://schemas.microsoft.com/office/drawing/2016/ink" xmlns:am3d="http://schemas.microsoft.com/office/drawing/2017/model3d" xmlns:o="urn:schemas-microsoft-com:office:office" xmlns:r="http://schemas.openxmlformats.org/officeDocument/2006/relationships" xmlns:m="http://schemas.openxmlformats.org/officeDocument/2006/math" xmlns:v="urn:schemas-microsoft-com:vml" xmlns:wp14="http://schemas.microsoft.com/office/word/2010/wordprocessingDrawing" xmlns:wp="http://schemas.openxmlformats.org/drawingml/2006/wordprocessingDrawing" xmlns:w10="urn:schemas-microsoft-com:office:word" xmlns:w="http://schemas.openxmlformats.org/wordprocessingml/2006/main" xmlns:w14="http://schemas.microsoft.com/office/word/2010/wordml" xmlns:w15="http://schemas.microsoft.com/office/word/2012/wordml" xmlns:w16cex="http://schemas.microsoft.com/office/word/2018/wordml/cex" xmlns:w16cid="http://schemas.microsoft.com/office/word/2016/wordml/cid" xmlns:w16="http://schemas.microsoft.com/office/word/2018/wordml" xmlns:w16se="http://schemas.microsoft.com/office/word/2015/wordml/symex" xmlns:wpg="http://schemas.microsoft.com/office/word/2010/wordprocessingGroup" xmlns:wpi="http://schemas.microsoft.com/office/word/2010/wordprocessingInk" xmlns:wne="http://schemas.microsoft.com/office/word/2006/wordml" xmlns:wps="http://schemas.microsoft.com/office/word/2010/wordprocessingShape" mc:Ignorable="w14 w15 w16se w16cid w16 w16cex wp14">
+<w:document xmlns:wpc="http://schemas.microsoft.com/office/word/2010/wordprocessingCanvas" xmlns:cx="http://schemas.microsoft.com/office/drawing/2014/chartex" xmlns:cx1="http://schemas.microsoft.com/office/drawing/2015/9/8/chartex" xmlns:cx2="http://schemas.microsoft.com/office/drawing/2015/10/21/chartex" xmlns:cx3="http://schemas.microsoft.com/office/drawing/2016/5/9/chartex" xmlns:cx4="http://schemas.microsoft.com/office/drawing/2016/5/10/chartex" xmlns:cx5="http://schemas.microsoft.com/office/drawing/2016/5/11/chartex" xmlns:cx6="http://schemas.microsoft.com/office/drawing/2016/5/12/chartex" xmlns:cx7="http://schemas.microsoft.com/office/drawing/2016/5/13/chartex" xmlns:cx8="http://schemas.microsoft.com/office/drawing/2016/5/14/chartex" xmlns:mc="http://schemas.openxmlformats.org/markup-compatibility/2006" xmlns:aink="http://schemas.microsoft.com/office/drawing/2016/ink" xmlns:am3d="http://schemas.microsoft.com/office/drawing/2017/model3d" xmlns:o="urn:schemas-microsoft-com:office:office" xmlns:r="http://schemas.openxmlformats.org/officeDocument/2006/relationships" xmlns:m="http://schemas.openxmlformats.org/officeDocument/2006/math" xmlns:v="urn:schemas-microsoft-com:vml" xmlns:wp14="http://schemas.microsoft.com/office/word/2010/wordprocessingDrawing" xmlns:wp="http://schemas.openxmlformats.org/drawingml/2006/wordprocessingDrawing" xmlns:w10="urn:schemas-microsoft-com:office:word" xmlns:w="http://schemas.openxmlformats.org/wordprocessingml/2006/main" xmlns:w14="http://schemas.microsoft.com/office/word/2010/wordml" xmlns:w15="http://schemas.microsoft.com/office/word/2012/wordml" xmlns:w16cex="http://schemas.microsoft.com/office/word/2018/wordml/cex" xmlns:w16cid="http://schemas.microsoft.com/office/word/2016/wordml/cid" xmlns:w16="http://schemas.microsoft.com/office/word/2018/wordml" xmlns:w16sdtdh="http://schemas.microsoft.com/office/word/2020/wordml/sdtdatahash" xmlns:w16se="http://schemas.microsoft.com/office/word/2015/wordml/symex" xmlns:wpg="http://schemas.microsoft.com/office/word/2010/wordprocessingGroup" xmlns:wpi="http://schemas.microsoft.com/office/word/2010/wordprocessingInk" xmlns:wne="http://schemas.microsoft.com/office/word/2006/wordml" xmlns:wps="http://schemas.microsoft.com/office/word/2010/wordprocessingShape" mc:Ignorable="w14 w15 w16se w16cid w16 w16cex w16sdtdh wp14">
   <w:body>
     <w:p>
       <w:pPr>
@@ -55,9 +55,15 @@
         <w:tabs>
           <w:tab w:val="clear" w:pos="9638"/>
         </w:tabs>
-      </w:pPr>
-      <w:hyperlink r:id="rId7" w:history="1">
+        <w:rPr>
+          <w:rStyle w:val="Internetlink"/>
+        </w:rPr>
+      </w:pPr>
+      <w:hyperlink w:anchor="__RefHeading___Toc713_731585586" w:history="1">
         <w:r>
+          <w:rPr>
+            <w:rStyle w:val="Internetlink"/>
+          </w:rPr>
           <w:t>Background</w:t>
         </w:r>
       </w:hyperlink>
@@ -68,9 +74,15 @@
         <w:tabs>
           <w:tab w:val="clear" w:pos="9638"/>
         </w:tabs>
-      </w:pPr>
-      <w:hyperlink r:id="rId8" w:history="1">
+        <w:rPr>
+          <w:rStyle w:val="Internetlink"/>
+        </w:rPr>
+      </w:pPr>
+      <w:hyperlink w:anchor="__RefHeading___Toc715_731585586" w:history="1">
         <w:r>
+          <w:rPr>
+            <w:rStyle w:val="Internetlink"/>
+          </w:rPr>
           <w:t>Reference Regions</w:t>
         </w:r>
       </w:hyperlink>
@@ -81,9 +93,15 @@
         <w:tabs>
           <w:tab w:val="clear" w:pos="9638"/>
         </w:tabs>
-      </w:pPr>
-      <w:hyperlink r:id="rId9" w:history="1">
+        <w:rPr>
+          <w:rStyle w:val="Internetlink"/>
+        </w:rPr>
+      </w:pPr>
+      <w:hyperlink w:anchor="__RefHeading___Toc3064_1138715457" w:history="1">
         <w:r>
+          <w:rPr>
+            <w:rStyle w:val="Internetlink"/>
+          </w:rPr>
           <w:t>Input Functions</w:t>
         </w:r>
       </w:hyperlink>
@@ -94,9 +112,15 @@
         <w:tabs>
           <w:tab w:val="clear" w:pos="9638"/>
         </w:tabs>
-      </w:pPr>
-      <w:hyperlink r:id="rId10" w:history="1">
+        <w:rPr>
+          <w:rStyle w:val="Internetlink"/>
+        </w:rPr>
+      </w:pPr>
+      <w:hyperlink w:anchor="__RefHeading___Toc717_731585586" w:history="1">
         <w:r>
+          <w:rPr>
+            <w:rStyle w:val="Internetlink"/>
+          </w:rPr>
           <w:t>Ratio</w:t>
         </w:r>
       </w:hyperlink>
@@ -107,9 +131,15 @@
         <w:tabs>
           <w:tab w:val="clear" w:pos="9638"/>
         </w:tabs>
-      </w:pPr>
-      <w:hyperlink r:id="rId11" w:history="1">
+        <w:rPr>
+          <w:rStyle w:val="Internetlink"/>
+        </w:rPr>
+      </w:pPr>
+      <w:hyperlink w:anchor="__RefHeading___Toc719_731585586" w:history="1">
         <w:r>
+          <w:rPr>
+            <w:rStyle w:val="Internetlink"/>
+          </w:rPr>
           <w:t>No Image model</w:t>
         </w:r>
       </w:hyperlink>
@@ -120,9 +150,15 @@
         <w:tabs>
           <w:tab w:val="clear" w:pos="9638"/>
         </w:tabs>
-      </w:pPr>
-      <w:hyperlink r:id="rId12" w:history="1">
+        <w:rPr>
+          <w:rStyle w:val="Internetlink"/>
+        </w:rPr>
+      </w:pPr>
+      <w:hyperlink w:anchor="__RefHeading___Toc721_731585586" w:history="1">
         <w:r>
+          <w:rPr>
+            <w:rStyle w:val="Internetlink"/>
+          </w:rPr>
           <w:t>Multiple Time Graphical Analysis</w:t>
         </w:r>
       </w:hyperlink>
@@ -133,9 +169,15 @@
         <w:tabs>
           <w:tab w:val="clear" w:pos="9638"/>
         </w:tabs>
-      </w:pPr>
-      <w:hyperlink r:id="rId13" w:history="1">
+        <w:rPr>
+          <w:rStyle w:val="Internetlink"/>
+        </w:rPr>
+      </w:pPr>
+      <w:hyperlink w:anchor="__RefHeading___Toc723_731585586" w:history="1">
         <w:r>
+          <w:rPr>
+            <w:rStyle w:val="Internetlink"/>
+          </w:rPr>
           <w:t>Receptor models (= reversible binding)</w:t>
         </w:r>
       </w:hyperlink>
@@ -146,9 +188,15 @@
         <w:tabs>
           <w:tab w:val="clear" w:pos="9638"/>
         </w:tabs>
-      </w:pPr>
-      <w:hyperlink r:id="rId14" w:history="1">
+        <w:rPr>
+          <w:rStyle w:val="Internetlink"/>
+        </w:rPr>
+      </w:pPr>
+      <w:hyperlink w:anchor="__RefHeading___Toc725_731585586" w:history="1">
         <w:r>
+          <w:rPr>
+            <w:rStyle w:val="Internetlink"/>
+          </w:rPr>
           <w:t>Reference Logan.</w:t>
         </w:r>
       </w:hyperlink>
@@ -159,9 +207,15 @@
         <w:tabs>
           <w:tab w:val="clear" w:pos="9638"/>
         </w:tabs>
-      </w:pPr>
-      <w:hyperlink r:id="rId15" w:history="1">
+        <w:rPr>
+          <w:rStyle w:val="Internetlink"/>
+        </w:rPr>
+      </w:pPr>
+      <w:hyperlink w:anchor="__RefHeading___Toc727_731585586" w:history="1">
         <w:r>
+          <w:rPr>
+            <w:rStyle w:val="Internetlink"/>
+          </w:rPr>
           <w:t>Zhou Logan-model</w:t>
         </w:r>
       </w:hyperlink>
@@ -172,9 +226,15 @@
         <w:tabs>
           <w:tab w:val="clear" w:pos="9638"/>
         </w:tabs>
-      </w:pPr>
-      <w:hyperlink r:id="rId16" w:history="1">
+        <w:rPr>
+          <w:rStyle w:val="Internetlink"/>
+        </w:rPr>
+      </w:pPr>
+      <w:hyperlink w:anchor="__RefHeading___Toc729_731585586" w:history="1">
         <w:r>
+          <w:rPr>
+            <w:rStyle w:val="Internetlink"/>
+          </w:rPr>
           <w:t>SRTM – Simplified Reference Tissue Model</w:t>
         </w:r>
       </w:hyperlink>
@@ -185,9 +245,15 @@
         <w:tabs>
           <w:tab w:val="clear" w:pos="9638"/>
         </w:tabs>
-      </w:pPr>
-      <w:hyperlink r:id="rId17" w:history="1">
+        <w:rPr>
+          <w:rStyle w:val="Internetlink"/>
+        </w:rPr>
+      </w:pPr>
+      <w:hyperlink w:anchor="__RefHeading___Toc731_731585586" w:history="1">
         <w:r>
+          <w:rPr>
+            <w:rStyle w:val="Internetlink"/>
+          </w:rPr>
           <w:t>SRTM2 – Two-step Simplified Reference Tissue Model</w:t>
         </w:r>
       </w:hyperlink>
@@ -198,27 +264,30 @@
         <w:tabs>
           <w:tab w:val="clear" w:pos="9638"/>
         </w:tabs>
-      </w:pPr>
-      <w:hyperlink r:id="rId18" w:history="1">
+        <w:rPr>
+          <w:rStyle w:val="Internetlink"/>
+        </w:rPr>
+      </w:pPr>
+      <w:hyperlink w:anchor="__RefHeading___Toc733_731585586" w:history="1">
         <w:r>
+          <w:rPr>
+            <w:rStyle w:val="Internetlink"/>
+          </w:rPr>
           <w:t xml:space="preserve">Extended SRTM – change of condition at a time point </w:t>
         </w:r>
       </w:hyperlink>
-      <w:hyperlink r:id="rId19" w:history="1">
+      <w:hyperlink w:anchor="__RefHeading___Toc733_731585586" w:history="1">
         <w:r>
           <w:rPr>
-            <w:i/>
-            <w:iCs/>
+            <w:rStyle w:val="Internetlink"/>
           </w:rPr>
           <w:t>T</w:t>
         </w:r>
       </w:hyperlink>
-      <w:hyperlink r:id="rId20" w:history="1">
+      <w:hyperlink w:anchor="__RefHeading___Toc733_731585586" w:history="1">
         <w:r>
           <w:rPr>
-            <w:i/>
-            <w:iCs/>
-            <w:vertAlign w:val="subscript"/>
+            <w:rStyle w:val="Internetlink"/>
           </w:rPr>
           <w:t>0</w:t>
         </w:r>
@@ -230,9 +299,15 @@
         <w:tabs>
           <w:tab w:val="clear" w:pos="9638"/>
         </w:tabs>
-      </w:pPr>
-      <w:hyperlink r:id="rId21" w:history="1">
+        <w:rPr>
+          <w:rStyle w:val="Internetlink"/>
+        </w:rPr>
+      </w:pPr>
+      <w:hyperlink w:anchor="__RefHeading___Toc3066_1138715457" w:history="1">
         <w:r>
+          <w:rPr>
+            <w:rStyle w:val="Internetlink"/>
+          </w:rPr>
           <w:t>Irreversible models</w:t>
         </w:r>
       </w:hyperlink>
@@ -243,9 +318,15 @@
         <w:tabs>
           <w:tab w:val="clear" w:pos="9638"/>
         </w:tabs>
-      </w:pPr>
-      <w:hyperlink r:id="rId22" w:history="1">
+        <w:rPr>
+          <w:rStyle w:val="Internetlink"/>
+        </w:rPr>
+      </w:pPr>
+      <w:hyperlink w:anchor="__RefHeading___Toc735_731585586" w:history="1">
         <w:r>
+          <w:rPr>
+            <w:rStyle w:val="Internetlink"/>
+          </w:rPr>
           <w:t>Patlak Model</w:t>
         </w:r>
       </w:hyperlink>
@@ -256,9 +337,15 @@
         <w:tabs>
           <w:tab w:val="clear" w:pos="9638"/>
         </w:tabs>
-      </w:pPr>
-      <w:hyperlink r:id="rId23" w:history="1">
+        <w:rPr>
+          <w:rStyle w:val="Internetlink"/>
+        </w:rPr>
+      </w:pPr>
+      <w:hyperlink w:anchor="__RefHeading___Toc737_731585586" w:history="1">
         <w:r>
+          <w:rPr>
+            <w:rStyle w:val="Internetlink"/>
+          </w:rPr>
           <w:t>Reference Patlak Model</w:t>
         </w:r>
       </w:hyperlink>
@@ -269,9 +356,15 @@
         <w:tabs>
           <w:tab w:val="clear" w:pos="9638"/>
         </w:tabs>
-      </w:pPr>
-      <w:hyperlink r:id="rId24" w:history="1">
+        <w:rPr>
+          <w:rStyle w:val="Internetlink"/>
+        </w:rPr>
+      </w:pPr>
+      <w:hyperlink w:anchor="__RefHeading___Toc3068_1138715457" w:history="1">
         <w:r>
+          <w:rPr>
+            <w:rStyle w:val="Internetlink"/>
+          </w:rPr>
           <w:t>Perfusion models</w:t>
         </w:r>
       </w:hyperlink>
@@ -282,9 +375,15 @@
         <w:tabs>
           <w:tab w:val="clear" w:pos="9638"/>
         </w:tabs>
-      </w:pPr>
-      <w:hyperlink r:id="rId25" w:history="1">
+        <w:rPr>
+          <w:rStyle w:val="Internetlink"/>
+        </w:rPr>
+      </w:pPr>
+      <w:hyperlink w:anchor="__RefHeading___Toc739_731585586" w:history="1">
         <w:r>
+          <w:rPr>
+            <w:rStyle w:val="Internetlink"/>
+          </w:rPr>
           <w:t>Water double-integral model</w:t>
         </w:r>
       </w:hyperlink>
@@ -295,9 +394,15 @@
         <w:tabs>
           <w:tab w:val="clear" w:pos="9638"/>
         </w:tabs>
-      </w:pPr>
-      <w:hyperlink r:id="rId26" w:history="1">
+        <w:rPr>
+          <w:rStyle w:val="Internetlink"/>
+        </w:rPr>
+      </w:pPr>
+      <w:hyperlink w:anchor="__RefHeading___Toc739_7315855861" w:history="1">
         <w:r>
+          <w:rPr>
+            <w:rStyle w:val="Internetlink"/>
+          </w:rPr>
           <w:t>Water Perfusion with input function</w:t>
         </w:r>
       </w:hyperlink>
@@ -331,10 +436,7 @@
         <w:pStyle w:val="Textbody"/>
       </w:pPr>
       <w:r>
-        <w:t xml:space="preserve">Imlook4d </w:t>
-      </w:r>
-      <w:r>
-        <w:t>handles a number of pharmaco-kinetic models for dynamic PET scans.</w:t>
+        <w:t>Imlook4d handles a number of pharmaco-kinetic models for dynamic PET scans.</w:t>
       </w:r>
     </w:p>
     <w:p>
@@ -342,10 +444,7 @@
         <w:pStyle w:val="Textbody"/>
       </w:pPr>
       <w:r>
-        <w:t>Most of the models described can be calculated for a region-of-interest, or as parametric images (in which each pixel is handled as a region-of-interest).  Therefore, in below descriptions</w:t>
-      </w:r>
-      <w:r>
-        <w:t xml:space="preserve">, region-of-interest can be read as </w:t>
+        <w:t xml:space="preserve">Most of the models described can be calculated for a region-of-interest, or as parametric images (in which each pixel is handled as a region-of-interest).  Therefore, in below descriptions, region-of-interest can be read as </w:t>
       </w:r>
       <w:r>
         <w:rPr>
@@ -400,10 +499,7 @@
         <w:pStyle w:val="Textbody"/>
       </w:pPr>
       <w:r>
-        <w:t>Most of t</w:t>
-      </w:r>
-      <w:r>
-        <w:t xml:space="preserve">he models are based on reference regions. The assumption is that a reference region very similar to the regions you want to study exists, with the only difference that an uptake mechanism (receptors or other binding) is also present.  </w:t>
+        <w:t xml:space="preserve">Most of the models are based on reference regions. The assumption is that a reference region very similar to the regions you want to study exists, with the only difference that an uptake mechanism (receptors or other binding) is also present.  </w:t>
       </w:r>
     </w:p>
     <w:p>
@@ -411,10 +507,7 @@
         <w:pStyle w:val="Textbody"/>
       </w:pPr>
       <w:r>
-        <w:t>In order to calculat</w:t>
-      </w:r>
-      <w:r>
-        <w:t>e a model, a reference region has to be defined.</w:t>
+        <w:t>In order to calculate a model, a reference region has to be defined.</w:t>
       </w:r>
     </w:p>
     <w:p>
@@ -422,13 +515,7 @@
         <w:pStyle w:val="Textbody"/>
       </w:pPr>
       <w:r>
-        <w:t xml:space="preserve">In imlook4d, the reference region is defined as one region-of-interest (ROI), or a combination of multiple ROIs.  First ROIs are drawn, and secondly the user defines which ROIs should be used as a reference </w:t>
-      </w:r>
-      <w:r>
-        <w:t>region.  “Select Reference region” command can be selected from either the “SCRIPTS/Model on ROIs/Select Reference region” menu, or from “MODELS/ Select Reference region” menu.  Trying to invoke a model without a defined reference region, will directly ope</w:t>
-      </w:r>
-      <w:r>
-        <w:t>n the reference region selection dialog.</w:t>
+        <w:t>In imlook4d, the reference region is defined as one region-of-interest (ROI), or a combination of multiple ROIs.  First ROIs are drawn, and secondly the user defines which ROIs should be used as a reference region.  “Select Reference region” command can be selected from either the “SCRIPTS/Model on ROIs/Select Reference region” menu, or from “MODELS/ Select Reference region” menu.  Trying to invoke a model without a defined reference region, will directly open the reference region selection dialog.</w:t>
       </w:r>
     </w:p>
     <w:p>
@@ -472,10 +559,7 @@
         <w:t>the</w:t>
       </w:r>
       <w:r>
-        <w:t xml:space="preserve"> input function h</w:t>
-      </w:r>
-      <w:r>
-        <w:t>as to be defined.</w:t>
+        <w:t xml:space="preserve"> input function has to be defined.</w:t>
       </w:r>
     </w:p>
     <w:p>
@@ -483,15 +567,7 @@
         <w:pStyle w:val="Textbody"/>
       </w:pPr>
       <w:r>
-        <w:t>In imlook4d, the input function is stored in a variable (</w:t>
-      </w:r>
-      <w:proofErr w:type="spellStart"/>
-      <w:r>
-        <w:t>Cinp</w:t>
-      </w:r>
-      <w:proofErr w:type="spellEnd"/>
-      <w:r>
-        <w:t xml:space="preserve"> is a good name, but you are free to </w:t>
+        <w:t xml:space="preserve">In imlook4d, the input function is stored in a variable (Cinp is a good name, but you are free to </w:t>
       </w:r>
       <w:r>
         <w:t>choose</w:t>
@@ -518,10 +594,7 @@
         <w:pStyle w:val="Textbody"/>
       </w:pPr>
       <w:r>
-        <w:t>This is strictly speaking not a model, but just the ROI, or i</w:t>
-      </w:r>
-      <w:r>
-        <w:t>mage, divided by the reference region value.</w:t>
+        <w:t>This is strictly speaking not a model, but just the ROI, or image, divided by the reference region value.</w:t>
       </w:r>
     </w:p>
     <w:p>
@@ -533,14 +606,9 @@
       </w:pPr>
       <w:bookmarkStart w:id="4" w:name="__RefHeading___Toc719_731585586"/>
       <w:r>
-        <w:t xml:space="preserve">No Image </w:t>
-      </w:r>
-      <w:proofErr w:type="gramStart"/>
-      <w:r>
-        <w:t>model</w:t>
+        <w:t>No Image model</w:t>
       </w:r>
       <w:bookmarkEnd w:id="4"/>
-      <w:proofErr w:type="gramEnd"/>
     </w:p>
     <w:p>
       <w:pPr>
@@ -568,13 +636,7 @@
         <w:pStyle w:val="Textbody"/>
       </w:pPr>
       <w:r>
-        <w:t>Sometimes referr</w:t>
-      </w:r>
-      <w:r>
-        <w:t>ed to as graphical methods. Turku PET centre describes this class of methods this way: In these methods, the tracer concentration curves of tissue region-of-interest and arterial plasma are transformed and combined into a single curve that approaches linea</w:t>
-      </w:r>
-      <w:r>
-        <w:t>rity when certain conditions are reached. The data could be plotted in a graph, and line can be fitted to the linear phase.</w:t>
+        <w:t>Sometimes referred to as graphical methods. Turku PET centre describes this class of methods this way: In these methods, the tracer concentration curves of tissue region-of-interest and arterial plasma are transformed and combined into a single curve that approaches linearity when certain conditions are reached. The data could be plotted in a graph, and line can be fitted to the linear phase.</w:t>
       </w:r>
     </w:p>
     <w:p>
@@ -582,15 +644,7 @@
         <w:pStyle w:val="Textbody"/>
       </w:pPr>
       <w:r>
-        <w:t xml:space="preserve">Examples of such methods are Logan, Zhou, and </w:t>
-      </w:r>
-      <w:proofErr w:type="spellStart"/>
-      <w:r>
-        <w:t>Patlak</w:t>
-      </w:r>
-      <w:proofErr w:type="spellEnd"/>
-      <w:r>
-        <w:t xml:space="preserve"> plots (see below).</w:t>
+        <w:t>Examples of such methods are Logan, Zhou, and Patlak plots (see below).</w:t>
       </w:r>
     </w:p>
     <w:p>
@@ -598,18 +652,7 @@
         <w:pStyle w:val="Textbody"/>
       </w:pPr>
       <w:r>
-        <w:t xml:space="preserve">These methods have in common that the start and end of </w:t>
-      </w:r>
-      <w:r>
-        <w:t xml:space="preserve">the linear phase has to be defined by the user.  Therefore, typically data is </w:t>
-      </w:r>
-      <w:proofErr w:type="spellStart"/>
-      <w:r>
-        <w:t>analyzed</w:t>
-      </w:r>
-      <w:proofErr w:type="spellEnd"/>
-      <w:r>
-        <w:t xml:space="preserve"> graphically for ROIs (menu “SCRIPTS/Model on ROIs”), and the user makes a guess of </w:t>
+        <w:t xml:space="preserve">These methods have in common that the start and end of the linear phase has to be defined by the user.  Therefore, typically data is analyzed graphically for ROIs (menu “SCRIPTS/Model on ROIs”), and the user makes a guess of </w:t>
       </w:r>
       <w:r>
         <w:rPr>
@@ -627,10 +670,7 @@
         <w:t>end frames</w:t>
       </w:r>
       <w:r>
-        <w:t>.  Inspecting the curves for the ROIs, the guess can be updated un</w:t>
-      </w:r>
-      <w:r>
-        <w:t xml:space="preserve">til the line fits the linear part of the curve.  </w:t>
+        <w:t xml:space="preserve">.  Inspecting the curves for the ROIs, the guess can be updated until the line fits the linear part of the curve.  </w:t>
       </w:r>
       <w:r>
         <w:t>Typically,</w:t>
@@ -679,7 +719,7 @@
                     <pic:cNvPicPr/>
                   </pic:nvPicPr>
                   <pic:blipFill>
-                    <a:blip r:embed="rId27">
+                    <a:blip r:embed="rId7">
                       <a:lum/>
                       <a:alphaModFix/>
                     </a:blip>
@@ -724,7 +764,7 @@
                     <pic:cNvPicPr/>
                   </pic:nvPicPr>
                   <pic:blipFill>
-                    <a:blip r:embed="rId28">
+                    <a:blip r:embed="rId8">
                       <a:lum/>
                       <a:alphaModFix/>
                     </a:blip>
@@ -768,6 +808,7 @@
           <w:szCs w:val="20"/>
         </w:rPr>
         <w:br/>
+        <w:t xml:space="preserve">Left), Logan plot for one reference (ROI2) inidicated with “*”, and one region of interest (ROI1).  </w:t>
       </w:r>
       <w:r>
         <w:rPr>
@@ -776,62 +817,7 @@
           <w:sz w:val="20"/>
           <w:szCs w:val="20"/>
         </w:rPr>
-        <w:t xml:space="preserve">Left), Logan plot for one reference (ROI2) </w:t>
-      </w:r>
-      <w:proofErr w:type="spellStart"/>
-      <w:r>
-        <w:rPr>
-          <w:i/>
-          <w:iCs/>
-          <w:sz w:val="20"/>
-          <w:szCs w:val="20"/>
-        </w:rPr>
-        <w:t>inidicated</w:t>
-      </w:r>
-      <w:proofErr w:type="spellEnd"/>
-      <w:r>
-        <w:rPr>
-          <w:i/>
-          <w:iCs/>
-          <w:sz w:val="20"/>
-          <w:szCs w:val="20"/>
-        </w:rPr>
-        <w:t xml:space="preserve"> with “*”, </w:t>
-      </w:r>
-      <w:r>
-        <w:rPr>
-          <w:i/>
-          <w:iCs/>
-          <w:sz w:val="20"/>
-          <w:szCs w:val="20"/>
-        </w:rPr>
-        <w:t xml:space="preserve">and one region of </w:t>
-      </w:r>
-      <w:r>
-        <w:rPr>
-          <w:i/>
-          <w:iCs/>
-          <w:sz w:val="20"/>
-          <w:szCs w:val="20"/>
-        </w:rPr>
-        <w:t xml:space="preserve">interest (ROI1).  </w:t>
-      </w:r>
-      <w:r>
-        <w:rPr>
-          <w:i/>
-          <w:iCs/>
-          <w:sz w:val="20"/>
-          <w:szCs w:val="20"/>
-        </w:rPr>
-        <w:br/>
-      </w:r>
-      <w:r>
-        <w:rPr>
-          <w:i/>
-          <w:iCs/>
-          <w:sz w:val="20"/>
-          <w:szCs w:val="20"/>
-        </w:rPr>
+        <w:br/>
         <w:t>Right) the same graph zoomed in to see that the line fits the linear phase of the curve of the region of interest.</w:t>
       </w:r>
     </w:p>
@@ -853,10 +839,7 @@
         <w:pStyle w:val="Textbody"/>
       </w:pPr>
       <w:r>
-        <w:t>The following models are implemented both for ROIs, and for making model images (pa</w:t>
-      </w:r>
-      <w:r>
-        <w:t xml:space="preserve">rametric images). The models calculate non-displaceable Binding Potential, </w:t>
+        <w:t xml:space="preserve">The following models are implemented both for ROIs, and for making model images (parametric images). The models calculate non-displaceable Binding Potential, </w:t>
       </w:r>
       <w:r>
         <w:rPr>
@@ -876,7 +859,6 @@
       <w:r>
         <w:t xml:space="preserve">, which is a combined measure of available receptor density </w:t>
       </w:r>
-      <w:proofErr w:type="spellStart"/>
       <w:r>
         <w:rPr>
           <w:i/>
@@ -892,7 +874,6 @@
         </w:rPr>
         <w:t>avail</w:t>
       </w:r>
-      <w:proofErr w:type="spellEnd"/>
       <w:r>
         <w:rPr>
           <w:i/>
@@ -939,7 +920,6 @@
       <w:r>
         <w:t xml:space="preserve">= </w:t>
       </w:r>
-      <w:proofErr w:type="spellStart"/>
       <w:r>
         <w:rPr>
           <w:i/>
@@ -955,7 +935,6 @@
         </w:rPr>
         <w:t>avail</w:t>
       </w:r>
-      <w:proofErr w:type="spellEnd"/>
       <w:r>
         <w:rPr>
           <w:i/>
@@ -983,10 +962,7 @@
         <w:t xml:space="preserve">  </w:t>
       </w:r>
       <w:r>
-        <w:t>Many of the models gives additional parameters, at the cost of robu</w:t>
-      </w:r>
-      <w:r>
-        <w:t>stness especially for model images. Therefore, the choice of model is dependent on data quality and what parameters are of interest.</w:t>
+        <w:t>Many of the models gives additional parameters, at the cost of robustness especially for model images. Therefore, the choice of model is dependent on data quality and what parameters are of interest.</w:t>
       </w:r>
     </w:p>
     <w:p>
@@ -998,10 +974,7 @@
       </w:pPr>
       <w:bookmarkStart w:id="7" w:name="__RefHeading___Toc725_731585586"/>
       <w:r>
-        <w:t>Reference Logan</w:t>
-      </w:r>
-      <w:r>
-        <w:t xml:space="preserve">.  </w:t>
+        <w:t xml:space="preserve">Reference Logan.  </w:t>
       </w:r>
       <w:bookmarkEnd w:id="7"/>
     </w:p>
@@ -1032,15 +1005,10 @@
         <w:t>ND</w:t>
       </w:r>
       <w:r>
-        <w:t xml:space="preserve">, using a reference region. </w:t>
-      </w:r>
-      <w:r>
-        <w:t xml:space="preserve"> For most tracers, cerebellum is devoid of receptors and used as a reference region. Calculates: </w:t>
-      </w:r>
-      <w:r>
-        <w:br/>
-      </w:r>
-      <w:r>
+        <w:t xml:space="preserve">, using a reference region.  For most tracers, cerebellum is devoid of receptors and used as a reference region. Calculates: </w:t>
+      </w:r>
+      <w:r>
+        <w:br/>
         <w:t xml:space="preserve">- </w:t>
       </w:r>
       <w:r>
@@ -1063,26 +1031,18 @@
       </w:r>
       <w:r>
         <w:br/>
-      </w:r>
-      <w:r>
         <w:t>Input parameters are:</w:t>
       </w:r>
       <w:r>
         <w:br/>
-      </w:r>
-      <w:r>
         <w:t>- start frame (see Multiple Time Graphical Analysis above, on how to determine start frame)</w:t>
       </w:r>
       <w:r>
         <w:br/>
-      </w:r>
-      <w:r>
         <w:t>- end frame</w:t>
       </w:r>
       <w:r>
         <w:br/>
-      </w:r>
-      <w:r>
         <w:t xml:space="preserve">- </w:t>
       </w:r>
       <w:r>
@@ -1101,10 +1061,7 @@
         <w:t>2p</w:t>
       </w:r>
       <w:r>
-        <w:t xml:space="preserve"> transport from fre</w:t>
-      </w:r>
-      <w:r>
-        <w:t xml:space="preserve">e to plasma, which for some tracers (for instance raclopride) can be ignored by leaving this field </w:t>
+        <w:t xml:space="preserve"> transport from free to plasma, which for some tracers (for instance raclopride) can be ignored by leaving this field </w:t>
       </w:r>
       <w:r>
         <w:rPr>
@@ -1128,17 +1085,16 @@
     <w:p>
       <w:pPr>
         <w:pStyle w:val="Textbody"/>
-      </w:pPr>
-      <w:r>
-        <w:br/>
-      </w:r>
-      <w:r>
+        <w:ind w:left="360"/>
+      </w:pPr>
+      <w:r>
+        <w:br/>
         <w:t xml:space="preserve">See </w:t>
       </w:r>
-      <w:hyperlink r:id="rId29" w:history="1">
+      <w:hyperlink r:id="rId9" w:history="1">
         <w:r>
           <w:rPr>
-            <w:u w:val="single"/>
+            <w:rStyle w:val="Internetlink"/>
           </w:rPr>
           <w:t>https://doi.org/10.1016/S0969-8051(00)00137-2</w:t>
         </w:r>
@@ -1161,10 +1117,7 @@
       </w:pPr>
       <w:bookmarkStart w:id="8" w:name="__RefHeading___Toc727_731585586"/>
       <w:r>
-        <w:t>Zhou Loga</w:t>
-      </w:r>
-      <w:r>
-        <w:t>n-model</w:t>
+        <w:t>Zhou Logan-model</w:t>
       </w:r>
       <w:bookmarkEnd w:id="8"/>
     </w:p>
@@ -1181,8 +1134,6 @@
       </w:r>
       <w:r>
         <w:br/>
-      </w:r>
-      <w:r>
         <w:t xml:space="preserve">- </w:t>
       </w:r>
       <w:r>
@@ -1205,23 +1156,14 @@
       </w:r>
       <w:r>
         <w:br/>
-      </w:r>
-      <w:r>
         <w:t>Input parameters are:</w:t>
       </w:r>
       <w:r>
         <w:br/>
-      </w:r>
-      <w:r>
-        <w:t xml:space="preserve">- start frame </w:t>
-      </w:r>
-      <w:r>
-        <w:t>(see Multiple Time Graphical Analysis above, on how to determine start frame)</w:t>
-      </w:r>
-      <w:r>
-        <w:br/>
-      </w:r>
-      <w:r>
+        <w:t>- start frame (see Multiple Time Graphical Analysis above, on how to determine start frame)</w:t>
+      </w:r>
+      <w:r>
+        <w:br/>
         <w:t>- end frame</w:t>
       </w:r>
       <w:r>
@@ -1229,26 +1171,24 @@
       </w:r>
       <w:r>
         <w:br/>
-      </w:r>
-      <w:r>
-        <w:t>Zhou is prefer</w:t>
-      </w:r>
-      <w:r>
-        <w:t xml:space="preserve">red over Logan for model images, since it is more robust on noisy data. </w:t>
-      </w:r>
-      <w:r>
-        <w:br/>
-      </w:r>
+        <w:t>Zhou is preferred over Logan for model images, since it is more robust on noisy data.</w:t>
+      </w:r>
+    </w:p>
+    <w:p>
+      <w:pPr>
+        <w:pStyle w:val="Textbody"/>
+        <w:ind w:left="360"/>
+      </w:pPr>
       <w:r>
         <w:br/>
       </w:r>
       <w:r>
         <w:t xml:space="preserve">See </w:t>
       </w:r>
-      <w:hyperlink r:id="rId30" w:history="1">
+      <w:hyperlink r:id="rId10" w:history="1">
         <w:r>
           <w:rPr>
-            <w:u w:val="single"/>
+            <w:rStyle w:val="Internetlink"/>
           </w:rPr>
           <w:t>https://doi.org/10.1016/j.neuroimage.2008.09.021</w:t>
         </w:r>
@@ -1271,10 +1211,7 @@
       </w:pPr>
       <w:bookmarkStart w:id="9" w:name="__RefHeading___Toc729_731585586"/>
       <w:r>
-        <w:t>SRTM</w:t>
-      </w:r>
-      <w:r>
-        <w:t xml:space="preserve"> – Simplified Reference Tissue Model</w:t>
+        <w:t>SRTM – Simplified Reference Tissue Model</w:t>
       </w:r>
       <w:bookmarkEnd w:id="9"/>
     </w:p>
@@ -1291,8 +1228,6 @@
       </w:r>
       <w:r>
         <w:br/>
-      </w:r>
-      <w:r>
         <w:t xml:space="preserve">- </w:t>
       </w:r>
       <w:r>
@@ -1312,8 +1247,6 @@
       </w:r>
       <w:r>
         <w:br/>
-      </w:r>
-      <w:r>
         <w:t xml:space="preserve">- </w:t>
       </w:r>
       <w:r>
@@ -1366,8 +1299,6 @@
       </w:r>
       <w:r>
         <w:br/>
-      </w:r>
-      <w:r>
         <w:t xml:space="preserve">- </w:t>
       </w:r>
       <w:r>
@@ -1390,8 +1321,6 @@
       </w:r>
       <w:r>
         <w:br/>
-      </w:r>
-      <w:r>
         <w:t xml:space="preserve">- </w:t>
       </w:r>
       <w:r>
@@ -1417,17 +1346,10 @@
       </w:r>
       <w:r>
         <w:br/>
-      </w:r>
-      <w:r>
-        <w:t>in addition the following parameter, used in the calculat</w:t>
-      </w:r>
-      <w:r>
-        <w:t>ion, is reported:</w:t>
-      </w:r>
-      <w:r>
-        <w:br/>
-      </w:r>
-      <w:r>
+        <w:t>in addition the following parameter, used in the calculation, is reported:</w:t>
+      </w:r>
+      <w:r>
+        <w:br/>
         <w:t>- k</w:t>
       </w:r>
       <w:r>
@@ -1443,11 +1365,10 @@
     <w:p>
       <w:pPr>
         <w:pStyle w:val="Standard"/>
-      </w:pPr>
-      <w:r>
-        <w:br/>
-      </w:r>
-      <w:r>
+        <w:ind w:left="360"/>
+      </w:pPr>
+      <w:r>
+        <w:br/>
         <w:t>No input parameters asked for.</w:t>
       </w:r>
       <w:r>
@@ -1455,14 +1376,12 @@
       </w:r>
       <w:r>
         <w:br/>
-      </w:r>
-      <w:r>
         <w:t xml:space="preserve">See </w:t>
       </w:r>
-      <w:hyperlink r:id="rId31" w:history="1">
+      <w:hyperlink r:id="rId11" w:history="1">
         <w:r>
           <w:rPr>
-            <w:u w:val="single"/>
+            <w:rStyle w:val="Internetlink"/>
           </w:rPr>
           <w:t>https://doi.org/10.1006/nimg.1996.0066</w:t>
         </w:r>
@@ -1508,18 +1427,10 @@
         </w:numPr>
       </w:pPr>
       <w:r>
-        <w:t xml:space="preserve">Same assumptions as in SRTM, with addition that k2p is set </w:t>
-      </w:r>
-      <w:r>
-        <w:t>constant in whole brain.  This model calcu</w:t>
-      </w:r>
-      <w:r>
-        <w:t xml:space="preserve">lates the following parameters: </w:t>
-      </w:r>
-      <w:r>
-        <w:br/>
-      </w:r>
-      <w:r>
+        <w:t xml:space="preserve">Same assumptions as in SRTM, with addition that k2p is set constant in whole brain.  This model calculates the following parameters: </w:t>
+      </w:r>
+      <w:r>
+        <w:br/>
         <w:t xml:space="preserve">- </w:t>
       </w:r>
       <w:r>
@@ -1539,8 +1450,6 @@
       </w:r>
       <w:r>
         <w:br/>
-      </w:r>
-      <w:r>
         <w:t xml:space="preserve">- </w:t>
       </w:r>
       <w:r>
@@ -1596,14 +1505,10 @@
       </w:r>
       <w:r>
         <w:br/>
-      </w:r>
-      <w:r>
         <w:t>Input parameter:</w:t>
       </w:r>
       <w:r>
         <w:br/>
-      </w:r>
-      <w:r>
         <w:t xml:space="preserve">- </w:t>
       </w:r>
       <w:r>
@@ -1622,36 +1527,29 @@
         <w:t>p</w:t>
       </w:r>
       <w:r>
-        <w:t xml:space="preserve"> from SRTM. Constant value for whole brain (or representative regions of interest), </w:t>
-      </w:r>
-      <w:r>
-        <w:t>calculated usi</w:t>
-      </w:r>
-      <w:r>
-        <w:t>ng SRTM for brain outside reference region</w:t>
-      </w:r>
-      <w:r>
-        <w:br/>
-      </w:r>
-      <w:r>
-        <w:br/>
-      </w:r>
-      <w:r>
+        <w:t xml:space="preserve"> from SRTM. Constant value for whole brain (or representative regions of interest), calculated using SRTM for brain outside reference region</w:t>
+      </w:r>
+      <w:r>
+        <w:br/>
+      </w:r>
+      <w:r>
+        <w:br/>
         <w:t>SRTM2 is preferred over SRTM for model images, since it is more robust.</w:t>
       </w:r>
-      <w:r>
-        <w:br/>
-      </w:r>
-      <w:r>
-        <w:br/>
-      </w:r>
-      <w:r>
+    </w:p>
+    <w:p>
+      <w:pPr>
+        <w:pStyle w:val="Textbody"/>
+        <w:ind w:left="360"/>
+      </w:pPr>
+      <w:r>
+        <w:br/>
         <w:t xml:space="preserve">See </w:t>
       </w:r>
-      <w:hyperlink r:id="rId32" w:history="1">
+      <w:hyperlink r:id="rId12" w:history="1">
         <w:r>
           <w:rPr>
-            <w:u w:val="single"/>
+            <w:rStyle w:val="Internetlink"/>
           </w:rPr>
           <w:t>https://doi.org/10.1097/01.WCB.0000033967.83623.34</w:t>
         </w:r>
@@ -1669,28 +1567,30 @@
           <w:sz w:val="22"/>
           <w:szCs w:val="22"/>
         </w:rPr>
-        <w:t>This reference d</w:t>
+        <w:t>This reference describes the SRTM2 model as:</w:t>
       </w:r>
       <w:r>
         <w:rPr>
           <w:sz w:val="22"/>
           <w:szCs w:val="22"/>
         </w:rPr>
-        <w:t>escribes the SRTM2 model as:</w:t>
+        <w:br/>
+        <w:t>1. Use SRTM to calculate R1, k2, and k</w:t>
       </w:r>
       <w:r>
         <w:rPr>
           <w:sz w:val="22"/>
           <w:szCs w:val="22"/>
-        </w:rPr>
-        <w:br/>
+          <w:vertAlign w:val="subscript"/>
+        </w:rPr>
+        <w:t>2p</w:t>
       </w:r>
       <w:r>
         <w:rPr>
           <w:sz w:val="22"/>
           <w:szCs w:val="22"/>
         </w:rPr>
-        <w:t>1. Use SRTM to calculate R1, k2, and k</w:t>
+        <w:t xml:space="preserve"> for all brain voxels. Calculate a global k</w:t>
       </w:r>
       <w:r>
         <w:rPr>
@@ -1705,49 +1605,21 @@
           <w:sz w:val="22"/>
           <w:szCs w:val="22"/>
         </w:rPr>
-        <w:t xml:space="preserve"> for all brain voxels. Calculate a global k</w:t>
+        <w:t xml:space="preserve"> from all pixels outside the reference region.</w:t>
       </w:r>
       <w:r>
         <w:rPr>
           <w:sz w:val="22"/>
           <w:szCs w:val="22"/>
-          <w:vertAlign w:val="subscript"/>
-        </w:rPr>
-        <w:t>2p</w:t>
+        </w:rPr>
+        <w:br/>
+        <w:t>2. Fix k2p to the global value and calculate functional images of BP and R1 (using the SRTM2 function in imlook4d – my comment)</w:t>
       </w:r>
       <w:r>
         <w:rPr>
           <w:sz w:val="22"/>
           <w:szCs w:val="22"/>
         </w:rPr>
-        <w:t xml:space="preserve"> from all pixels outside the reference region.</w:t>
-      </w:r>
-      <w:r>
-        <w:rPr>
-          <w:sz w:val="22"/>
-          <w:szCs w:val="22"/>
-        </w:rPr>
-        <w:br/>
-      </w:r>
-      <w:r>
-        <w:rPr>
-          <w:sz w:val="22"/>
-          <w:szCs w:val="22"/>
-        </w:rPr>
-        <w:t>2. Fix k2p to the global value and calculate functional images of BP and R1 (using the SRTM</w:t>
-      </w:r>
-      <w:r>
-        <w:rPr>
-          <w:sz w:val="22"/>
-          <w:szCs w:val="22"/>
-        </w:rPr>
-        <w:t>2 function in imlook4d – my comment)</w:t>
-      </w:r>
-      <w:r>
-        <w:rPr>
-          <w:sz w:val="22"/>
-          <w:szCs w:val="22"/>
-        </w:rPr>
         <w:br/>
       </w:r>
     </w:p>
@@ -1763,13 +1635,7 @@
         <w:rPr>
           <w:rFonts w:ascii="Times New Roman" w:hAnsi="Times New Roman"/>
         </w:rPr>
-        <w:t xml:space="preserve">Extended SRTM – change of condition at a time point </w:t>
-      </w:r>
-      <w:r>
-        <w:rPr>
-          <w:rFonts w:ascii="Times New Roman" w:hAnsi="Times New Roman"/>
-        </w:rPr>
-        <w:t>T</w:t>
+        <w:t>Extended SRTM – change of condition at a time point T</w:t>
       </w:r>
       <w:r>
         <w:rPr>
@@ -2011,8 +1877,6 @@
       </w:r>
       <w:r>
         <w:br/>
-      </w:r>
-      <w:r>
         <w:t xml:space="preserve">- </w:t>
       </w:r>
       <w:r>
@@ -2109,8 +1973,6 @@
       </w:r>
       <w:r>
         <w:br/>
-      </w:r>
-      <w:r>
         <w:t xml:space="preserve">- </w:t>
       </w:r>
       <w:r>
@@ -2133,8 +1995,6 @@
       </w:r>
       <w:r>
         <w:br/>
-      </w:r>
-      <w:r>
         <w:t xml:space="preserve">- </w:t>
       </w:r>
       <w:r>
@@ -2160,18 +2020,11 @@
       </w:r>
       <w:r>
         <w:br/>
-      </w:r>
-      <w:r>
         <w:t>Input parameter:</w:t>
       </w:r>
       <w:r>
         <w:br/>
-      </w:r>
-      <w:r>
-        <w:t xml:space="preserve">- Frame number, at which the change in condition occurs.  An experiment is ideally designed so that the change occurs exactly between two frames, so the frame number is the first frame </w:t>
-      </w:r>
-      <w:r>
-        <w:t xml:space="preserve">starting at time </w:t>
+        <w:t xml:space="preserve">- Frame number, at which the change in condition occurs.  An experiment is ideally designed so that the change occurs exactly between two frames, so the frame number is the first frame starting at time </w:t>
       </w:r>
       <w:r>
         <w:rPr>
@@ -2200,14 +2053,10 @@
       </w:r>
       <w:r>
         <w:br/>
-      </w:r>
-      <w:r>
         <w:t>in addition the following parameter, used in the calculation, are reported:</w:t>
       </w:r>
       <w:r>
         <w:br/>
-      </w:r>
-      <w:r>
         <w:t xml:space="preserve">- </w:t>
       </w:r>
       <w:r>
@@ -2241,10 +2090,7 @@
         <w:t>2b</w:t>
       </w:r>
       <w:r>
-        <w:t xml:space="preserve"> apparent (overall) rate constant for transfer from specific compartment to plasma </w:t>
-      </w:r>
-      <w:r>
-        <w:t xml:space="preserve">before </w:t>
+        <w:t xml:space="preserve"> apparent (overall) rate constant for transfer from specific compartment to plasma before </w:t>
       </w:r>
       <w:r>
         <w:rPr>
@@ -2316,24 +2162,28 @@
         <w:t>2b</w:t>
       </w:r>
       <w:r>
-        <w:t>). This comes from the assumpti</w:t>
-      </w:r>
-      <w:r>
-        <w:t>on of kinetics being hard to distinguish between reference region and region of interest.</w:t>
-      </w:r>
-      <w:r>
-        <w:br/>
-      </w:r>
-      <w:r>
-        <w:br/>
-      </w:r>
+        <w:t>). This comes from the assumption of kinetics being hard to distinguish between reference region and region of interest.</w:t>
+      </w:r>
+      <w:r>
+        <w:br/>
+      </w:r>
+    </w:p>
+    <w:p>
+      <w:pPr>
+        <w:pStyle w:val="Textbody"/>
+        <w:ind w:left="360"/>
+        <w:rPr>
+          <w:b/>
+          <w:bCs/>
+        </w:rPr>
+      </w:pPr>
       <w:r>
         <w:t xml:space="preserve">See </w:t>
       </w:r>
-      <w:hyperlink r:id="rId33" w:history="1">
+      <w:hyperlink r:id="rId13" w:history="1">
         <w:r>
           <w:rPr>
-            <w:u w:val="single"/>
+            <w:rStyle w:val="Internetlink"/>
           </w:rPr>
           <w:t>https://doi.org/10.1016/j.neuroimage.2006.06.038</w:t>
         </w:r>
@@ -2365,13 +2215,8 @@
         </w:rPr>
       </w:pPr>
       <w:bookmarkStart w:id="13" w:name="__RefHeading___Toc735_731585586"/>
-      <w:proofErr w:type="spellStart"/>
-      <w:r>
-        <w:t>Patlak</w:t>
-      </w:r>
-      <w:proofErr w:type="spellEnd"/>
-      <w:r>
-        <w:t xml:space="preserve"> Model</w:t>
+      <w:r>
+        <w:t>Patlak Model</w:t>
       </w:r>
       <w:bookmarkEnd w:id="13"/>
     </w:p>
@@ -2387,26 +2232,10 @@
         </w:tabs>
       </w:pPr>
       <w:r>
-        <w:t>builds on t</w:t>
-      </w:r>
-      <w:r>
-        <w:t>he notion that after a while the blood plasma activity changes slowly, and the reversible compartments have reached a steady-state equilibrium with plasma (reversible compartments activity will be proportional to the plasma activity). This way the blood an</w:t>
-      </w:r>
-      <w:r>
-        <w:t xml:space="preserve">d the irreversible compartments can be viewed as an input function, with a single irreversible compartment constantly accumulating activity. The </w:t>
-      </w:r>
-      <w:proofErr w:type="spellStart"/>
-      <w:r>
-        <w:t>Patlak</w:t>
-      </w:r>
-      <w:proofErr w:type="spellEnd"/>
-      <w:r>
-        <w:t xml:space="preserve"> model calculates: </w:t>
-      </w:r>
-      <w:r>
-        <w:br/>
-      </w:r>
-      <w:r>
+        <w:t xml:space="preserve">builds on the notion that after a while the blood plasma activity changes slowly, and the reversible compartments have reached a steady-state equilibrium with plasma (reversible compartments activity will be proportional to the plasma activity). This way the blood and the irreversible compartments can be viewed as an input function, with a single irreversible compartment constantly accumulating activity. The Patlak model calculates: </w:t>
+      </w:r>
+      <w:r>
+        <w:br/>
         <w:t xml:space="preserve">- </w:t>
       </w:r>
       <w:r>
@@ -2432,39 +2261,22 @@
       </w:r>
       <w:r>
         <w:br/>
-      </w:r>
-      <w:r>
         <w:t>Input parameter:</w:t>
       </w:r>
       <w:r>
         <w:br/>
-      </w:r>
-      <w:r>
-        <w:t>- V</w:t>
-      </w:r>
-      <w:r>
-        <w:t xml:space="preserve">ariable name, </w:t>
-      </w:r>
-      <w:r>
-        <w:t xml:space="preserve">containing the time-activity curve of the intact tracer molecule sampled from blood plasma.  </w:t>
-      </w:r>
-      <w:r>
-        <w:br/>
-      </w:r>
-      <w:r>
-        <w:br/>
-      </w:r>
-      <w:r>
+        <w:t xml:space="preserve">- Variable name, containing the time-activity curve of the intact tracer molecule sampled from blood plasma.  </w:t>
+      </w:r>
+      <w:r>
+        <w:br/>
+      </w:r>
+      <w:r>
+        <w:br/>
         <w:t xml:space="preserve">Note 1:  The time-points for the plasma time-activity curve should be the same as the time frames in the PET data.  </w:t>
       </w:r>
       <w:r>
         <w:br/>
-      </w:r>
-      <w:r>
-        <w:t>Note 2:  The plasma time-acti</w:t>
-      </w:r>
-      <w:r>
-        <w:t xml:space="preserve">vity curve should be of intact tracer molecules. This means that if the tracer is metabolized, </w:t>
+        <w:t xml:space="preserve">Note 2:  The plasma time-activity curve should be of intact tracer molecules. This means that if the tracer is metabolized, </w:t>
       </w:r>
       <w:r>
         <w:br/>
@@ -2473,33 +2285,37 @@
         <w:tab/>
         <w:t>and one of the metabolites are radioactive, advanced metabolite measurements and corrections have to be performed.</w:t>
       </w:r>
-      <w:r>
-        <w:br/>
-      </w:r>
-      <w:r>
-        <w:br/>
-      </w:r>
-      <w:r>
+    </w:p>
+    <w:p>
+      <w:pPr>
+        <w:pStyle w:val="Standard"/>
+        <w:tabs>
+          <w:tab w:val="left" w:pos="1531"/>
+        </w:tabs>
+        <w:ind w:left="360"/>
+      </w:pPr>
+      <w:r>
+        <w:br/>
         <w:t xml:space="preserve">See </w:t>
       </w:r>
-      <w:hyperlink r:id="rId34" w:history="1">
+      <w:hyperlink r:id="rId14" w:history="1">
         <w:r>
           <w:rPr>
-            <w:u w:val="single"/>
+            <w:rStyle w:val="Internetlink"/>
           </w:rPr>
           <w:t>https://doi.org/10.1038%2Fjcbfm.1985.87</w:t>
         </w:r>
       </w:hyperlink>
       <w:r>
         <w:rPr>
-          <w:u w:val="single"/>
+          <w:rStyle w:val="Internetlink"/>
         </w:rPr>
         <w:t xml:space="preserve">, </w:t>
       </w:r>
-      <w:hyperlink r:id="rId35" w:history="1">
+      <w:hyperlink r:id="rId15" w:history="1">
         <w:r>
           <w:rPr>
-            <w:u w:val="single"/>
+            <w:rStyle w:val="Internetlink"/>
           </w:rPr>
           <w:t>http://www.turkupetcentre.net/petanalysis/model_patlak_interpretation.html</w:t>
         </w:r>
@@ -2520,15 +2336,7 @@
       </w:pPr>
       <w:bookmarkStart w:id="14" w:name="__RefHeading___Toc737_731585586"/>
       <w:r>
-        <w:t xml:space="preserve">Reference </w:t>
-      </w:r>
-      <w:proofErr w:type="spellStart"/>
-      <w:r>
-        <w:t>Patlak</w:t>
-      </w:r>
-      <w:proofErr w:type="spellEnd"/>
-      <w:r>
-        <w:t xml:space="preserve"> Model</w:t>
+        <w:t>Reference Patlak Model</w:t>
       </w:r>
       <w:bookmarkEnd w:id="14"/>
     </w:p>
@@ -2541,18 +2349,7 @@
         </w:numPr>
       </w:pPr>
       <w:r>
-        <w:t xml:space="preserve">uses </w:t>
-      </w:r>
-      <w:r>
-        <w:t xml:space="preserve">the same principle as </w:t>
-      </w:r>
-      <w:proofErr w:type="spellStart"/>
-      <w:r>
-        <w:t>Patlak</w:t>
-      </w:r>
-      <w:proofErr w:type="spellEnd"/>
-      <w:r>
-        <w:t xml:space="preserve"> model </w:t>
+        <w:t xml:space="preserve">uses the same principle as Patlak model </w:t>
       </w:r>
       <w:r>
         <w:t>above but</w:t>
@@ -2562,22 +2359,10 @@
       </w:r>
       <w:r>
         <w:br/>
-      </w:r>
-      <w:r>
-        <w:t xml:space="preserve">The Reference </w:t>
-      </w:r>
-      <w:proofErr w:type="spellStart"/>
-      <w:r>
-        <w:t>Patlak</w:t>
-      </w:r>
-      <w:proofErr w:type="spellEnd"/>
-      <w:r>
-        <w:t xml:space="preserve"> model calculates: </w:t>
-      </w:r>
-      <w:r>
-        <w:br/>
-      </w:r>
-      <w:r>
+        <w:t xml:space="preserve">The Reference Patlak model calculates: </w:t>
+      </w:r>
+      <w:r>
+        <w:br/>
         <w:t xml:space="preserve">- </w:t>
       </w:r>
       <w:r>
@@ -2593,30 +2378,14 @@
           <w:iCs/>
           <w:vertAlign w:val="subscript"/>
         </w:rPr>
-        <w:t>i</w:t>
-      </w:r>
-      <w:r>
-        <w:rPr>
-          <w:i/>
-          <w:iCs/>
-          <w:vertAlign w:val="subscript"/>
-        </w:rPr>
-        <w:t xml:space="preserve"> </w:t>
-      </w:r>
-      <w:r>
-        <w:t>the</w:t>
-      </w:r>
-      <w:r>
-        <w:t xml:space="preserve"> net transfer rate (or in</w:t>
-      </w:r>
-      <w:r>
-        <w:t>flux constant)</w:t>
-      </w:r>
-    </w:p>
-    <w:p>
-      <w:pPr>
-        <w:pStyle w:val="Standard"/>
-      </w:pPr>
+        <w:t xml:space="preserve">i </w:t>
+      </w:r>
+      <w:r>
+        <w:t>the net transfer rate (or influx constant)</w:t>
+      </w:r>
+      <w:r>
+        <w:br/>
+      </w:r>
       <w:r>
         <w:br/>
       </w:r>
@@ -2625,20 +2394,14 @@
       </w:r>
       <w:r>
         <w:br/>
-      </w:r>
-      <w:r>
         <w:t>- start frame (see Multiple Time Graphical Analysis above, on how to determine start frame)</w:t>
       </w:r>
       <w:r>
         <w:br/>
-      </w:r>
-      <w:r>
         <w:t>- end frame</w:t>
       </w:r>
       <w:r>
         <w:br/>
-      </w:r>
-      <w:r>
         <w:t xml:space="preserve">- </w:t>
       </w:r>
       <w:r>
@@ -2663,16 +2426,12 @@
         <w:br/>
       </w:r>
       <w:r>
-        <w:t xml:space="preserve">  </w:t>
-      </w:r>
-      <w:r>
-        <w:t xml:space="preserve">(see </w:t>
-      </w:r>
-      <w:hyperlink r:id="rId36" w:history="1">
+        <w:t xml:space="preserve">  (see </w:t>
+      </w:r>
+      <w:hyperlink r:id="rId16" w:history="1">
         <w:r>
           <w:rPr>
-            <w:u w:val="single"/>
-            <w:lang/>
+            <w:rStyle w:val="Internetlink"/>
           </w:rPr>
           <w:t>https://doi.org/doi:10.1016/j.jns.2007.01.057</w:t>
         </w:r>
@@ -2683,9 +2442,12 @@
       <w:r>
         <w:br/>
       </w:r>
-      <w:r>
-        <w:br/>
-      </w:r>
+    </w:p>
+    <w:p>
+      <w:pPr>
+        <w:pStyle w:val="Standard"/>
+        <w:ind w:left="360"/>
+      </w:pPr>
       <w:r>
         <w:t xml:space="preserve">See </w:t>
       </w:r>
@@ -2693,7 +2455,6 @@
         <w:rPr>
           <w:color w:val="000080"/>
           <w:u w:val="single"/>
-          <w:lang/>
         </w:rPr>
         <w:t xml:space="preserve"> </w:t>
       </w:r>
@@ -2701,78 +2462,57 @@
         <w:rPr>
           <w:color w:val="000080"/>
           <w:u w:val="single"/>
-          <w:lang/>
-        </w:rPr>
-        <w:br/>
-      </w:r>
-      <w:hyperlink r:id="rId37" w:history="1">
+        </w:rPr>
+        <w:t>:</w:t>
+      </w:r>
+      <w:r>
+        <w:rPr>
+          <w:color w:val="000080"/>
+          <w:u w:val="single"/>
+        </w:rPr>
+        <w:br/>
+      </w:r>
+      <w:hyperlink r:id="rId17" w:history="1">
         <w:r>
           <w:rPr>
-            <w:rStyle w:val="Hyperlnk"/>
-            <w:color w:val="auto"/>
-            <w:lang/>
+            <w:rStyle w:val="Internetlink"/>
           </w:rPr>
           <w:t>https://doi.org/10.1038%2Fjcbfm.1985.87</w:t>
         </w:r>
       </w:hyperlink>
       <w:r>
         <w:rPr>
-          <w:lang w:val="sv-SE"/>
-        </w:rPr>
-        <w:t xml:space="preserve"> </w:t>
-      </w:r>
-      <w:r>
-        <w:rPr>
-          <w:lang/>
-        </w:rPr>
-        <w:t>(</w:t>
-      </w:r>
-      <w:proofErr w:type="spellStart"/>
-      <w:r>
-        <w:rPr>
-          <w:lang w:val="sv-SE"/>
-        </w:rPr>
-        <w:t>Patlak</w:t>
-      </w:r>
-      <w:proofErr w:type="spellEnd"/>
-      <w:r>
-        <w:rPr>
-          <w:lang/>
-        </w:rPr>
-        <w:t>)</w:t>
-      </w:r>
-      <w:r>
-        <w:rPr>
-          <w:lang/>
+          <w:rStyle w:val="Internetlink"/>
+        </w:rPr>
+        <w:t xml:space="preserve"> (Patlak)</w:t>
+      </w:r>
+      <w:r>
+        <w:rPr>
+          <w:rStyle w:val="Internetlink"/>
         </w:rPr>
         <w:t xml:space="preserve">,  </w:t>
       </w:r>
       <w:r>
         <w:rPr>
-          <w:lang/>
-        </w:rPr>
-        <w:br/>
-      </w:r>
-      <w:hyperlink r:id="rId38" w:history="1">
+          <w:rStyle w:val="Internetlink"/>
+        </w:rPr>
+        <w:br/>
+      </w:r>
+      <w:hyperlink r:id="rId18" w:history="1">
         <w:r>
           <w:rPr>
-            <w:u w:val="single"/>
-            <w:lang/>
+            <w:rStyle w:val="Internetlink"/>
           </w:rPr>
           <w:t>https://doi.org/doi:10.1016/j.jns.2007.01.057</w:t>
         </w:r>
       </w:hyperlink>
       <w:r>
-        <w:rPr>
-          <w:lang/>
-        </w:rPr>
         <w:t xml:space="preserve"> (for  </w:t>
       </w:r>
       <w:r>
         <w:rPr>
           <w:i/>
           <w:iCs/>
-          <w:lang/>
         </w:rPr>
         <w:t>l</w:t>
       </w:r>
@@ -2781,14 +2521,10 @@
           <w:i/>
           <w:iCs/>
           <w:vertAlign w:val="subscript"/>
-          <w:lang/>
         </w:rPr>
         <w:t>3</w:t>
       </w:r>
       <w:r>
-        <w:rPr>
-          <w:lang/>
-        </w:rPr>
         <w:t xml:space="preserve"> special case).</w:t>
       </w:r>
     </w:p>
@@ -2815,10 +2551,7 @@
       </w:pPr>
       <w:bookmarkStart w:id="15" w:name="__RefHeading___Toc3068_1138715457"/>
       <w:r>
-        <w:t>Perfusion</w:t>
-      </w:r>
-      <w:r>
-        <w:t xml:space="preserve"> models</w:t>
+        <w:t>Perfusion models</w:t>
       </w:r>
       <w:bookmarkEnd w:id="15"/>
     </w:p>
@@ -2871,24 +2604,16 @@
         <w:t>model but</w:t>
       </w:r>
       <w:r>
-        <w:t xml:space="preserve"> calculates</w:t>
-      </w:r>
-      <w:r>
-        <w:t xml:space="preserve"> values relative the whole brain (which should be the reference</w:t>
+        <w:t xml:space="preserve"> calculates values relative the whole brain (which should be the reference</w:t>
       </w:r>
       <w:r>
         <w:t>-region).</w:t>
       </w:r>
       <w:r>
-        <w:t xml:space="preserve"> </w:t>
-      </w:r>
-      <w:r>
-        <w:t>This model calculates:</w:t>
-      </w:r>
-      <w:r>
-        <w:br/>
-      </w:r>
-      <w:r>
+        <w:t xml:space="preserve"> This model calculates:</w:t>
+      </w:r>
+      <w:r>
+        <w:br/>
         <w:t>- Perfusion</w:t>
       </w:r>
       <w:r>
@@ -2896,23 +2621,31 @@
       </w:r>
       <w:r>
         <w:br/>
-      </w:r>
-      <w:r>
         <w:t>No input parameters asked for.</w:t>
       </w:r>
       <w:r>
         <w:br/>
       </w:r>
-      <w:r>
-        <w:br/>
-      </w:r>
+    </w:p>
+    <w:p>
+      <w:pPr>
+        <w:pStyle w:val="Standard"/>
+        <w:tabs>
+          <w:tab w:val="left" w:pos="1531"/>
+        </w:tabs>
+        <w:ind w:left="360"/>
+        <w:rPr>
+          <w:b/>
+          <w:bCs/>
+        </w:rPr>
+      </w:pPr>
       <w:r>
         <w:t xml:space="preserve">See </w:t>
       </w:r>
-      <w:hyperlink r:id="rId39" w:history="1">
+      <w:hyperlink r:id="rId19" w:history="1">
         <w:r>
           <w:rPr>
-            <w:u w:val="single"/>
+            <w:rStyle w:val="Internetlink"/>
           </w:rPr>
           <w:t>https://doi.org/10.1177/0271678X17730654</w:t>
         </w:r>
@@ -2944,10 +2677,7 @@
       </w:pPr>
       <w:bookmarkStart w:id="17" w:name="__RefHeading___Toc739_7315855861"/>
       <w:r>
-        <w:t>Water Pe</w:t>
-      </w:r>
-      <w:r>
-        <w:t>rfusion with input function</w:t>
+        <w:t>Water Perfusion with input function</w:t>
       </w:r>
       <w:bookmarkEnd w:id="17"/>
     </w:p>
@@ -2967,8 +2697,6 @@
       </w:r>
       <w:r>
         <w:br/>
-      </w:r>
-      <w:r>
         <w:t>- Perfusion</w:t>
       </w:r>
       <w:r>
@@ -2976,18 +2704,11 @@
       </w:r>
       <w:r>
         <w:br/>
-      </w:r>
-      <w:r>
         <w:t>Input parameter:</w:t>
       </w:r>
       <w:r>
         <w:br/>
-      </w:r>
-      <w:r>
-        <w:t xml:space="preserve">- Variable name, containing the arterial time-activity curve. This curve should be sampled with </w:t>
-      </w:r>
-      <w:r>
-        <w:t>same time frames as PET.</w:t>
+        <w:t>- Variable name, containing the arterial time-activity curve. This curve should be sampled with same time frames as PET.</w:t>
       </w:r>
     </w:p>
     <w:p>
@@ -2999,8 +2720,6 @@
       </w:pPr>
       <w:r>
         <w:br/>
-      </w:r>
-      <w:r>
         <w:t>NOTE: As is, this model finds the delay between input function and tissue curves. It does not perform any dispersion calculation.</w:t>
       </w:r>
       <w:r>
@@ -3020,7 +2739,7 @@
 </file>
 
 <file path=word/endnotes.xml><?xml version="1.0" encoding="utf-8"?>
-<w:endnotes xmlns:wpc="http://schemas.microsoft.com/office/word/2010/wordprocessingCanvas" xmlns:cx="http://schemas.microsoft.com/office/drawing/2014/chartex" xmlns:cx1="http://schemas.microsoft.com/office/drawing/2015/9/8/chartex" xmlns:cx2="http://schemas.microsoft.com/office/drawing/2015/10/21/chartex" xmlns:cx3="http://schemas.microsoft.com/office/drawing/2016/5/9/chartex" xmlns:cx4="http://schemas.microsoft.com/office/drawing/2016/5/10/chartex" xmlns:cx5="http://schemas.microsoft.com/office/drawing/2016/5/11/chartex" xmlns:cx6="http://schemas.microsoft.com/office/drawing/2016/5/12/chartex" xmlns:cx7="http://schemas.microsoft.com/office/drawing/2016/5/13/chartex" xmlns:cx8="http://schemas.microsoft.com/office/drawing/2016/5/14/chartex" xmlns:mc="http://schemas.openxmlformats.org/markup-compatibility/2006" xmlns:aink="http://schemas.microsoft.com/office/drawing/2016/ink" xmlns:am3d="http://schemas.microsoft.com/office/drawing/2017/model3d" xmlns:o="urn:schemas-microsoft-com:office:office" xmlns:r="http://schemas.openxmlformats.org/officeDocument/2006/relationships" xmlns:m="http://schemas.openxmlformats.org/officeDocument/2006/math" xmlns:v="urn:schemas-microsoft-com:vml" xmlns:wp14="http://schemas.microsoft.com/office/word/2010/wordprocessingDrawing" xmlns:wp="http://schemas.openxmlformats.org/drawingml/2006/wordprocessingDrawing" xmlns:w10="urn:schemas-microsoft-com:office:word" xmlns:w="http://schemas.openxmlformats.org/wordprocessingml/2006/main" xmlns:w14="http://schemas.microsoft.com/office/word/2010/wordml" xmlns:w15="http://schemas.microsoft.com/office/word/2012/wordml" xmlns:w16cex="http://schemas.microsoft.com/office/word/2018/wordml/cex" xmlns:w16cid="http://schemas.microsoft.com/office/word/2016/wordml/cid" xmlns:w16="http://schemas.microsoft.com/office/word/2018/wordml" xmlns:w16se="http://schemas.microsoft.com/office/word/2015/wordml/symex" xmlns:wpg="http://schemas.microsoft.com/office/word/2010/wordprocessingGroup" xmlns:wpi="http://schemas.microsoft.com/office/word/2010/wordprocessingInk" xmlns:wne="http://schemas.microsoft.com/office/word/2006/wordml" xmlns:wps="http://schemas.microsoft.com/office/word/2010/wordprocessingShape" mc:Ignorable="w14 w15 w16se w16cid w16 w16cex wp14">
+<w:endnotes xmlns:wpc="http://schemas.microsoft.com/office/word/2010/wordprocessingCanvas" xmlns:cx="http://schemas.microsoft.com/office/drawing/2014/chartex" xmlns:cx1="http://schemas.microsoft.com/office/drawing/2015/9/8/chartex" xmlns:cx2="http://schemas.microsoft.com/office/drawing/2015/10/21/chartex" xmlns:cx3="http://schemas.microsoft.com/office/drawing/2016/5/9/chartex" xmlns:cx4="http://schemas.microsoft.com/office/drawing/2016/5/10/chartex" xmlns:cx5="http://schemas.microsoft.com/office/drawing/2016/5/11/chartex" xmlns:cx6="http://schemas.microsoft.com/office/drawing/2016/5/12/chartex" xmlns:cx7="http://schemas.microsoft.com/office/drawing/2016/5/13/chartex" xmlns:cx8="http://schemas.microsoft.com/office/drawing/2016/5/14/chartex" xmlns:mc="http://schemas.openxmlformats.org/markup-compatibility/2006" xmlns:aink="http://schemas.microsoft.com/office/drawing/2016/ink" xmlns:am3d="http://schemas.microsoft.com/office/drawing/2017/model3d" xmlns:o="urn:schemas-microsoft-com:office:office" xmlns:r="http://schemas.openxmlformats.org/officeDocument/2006/relationships" xmlns:m="http://schemas.openxmlformats.org/officeDocument/2006/math" xmlns:v="urn:schemas-microsoft-com:vml" xmlns:wp14="http://schemas.microsoft.com/office/word/2010/wordprocessingDrawing" xmlns:wp="http://schemas.openxmlformats.org/drawingml/2006/wordprocessingDrawing" xmlns:w10="urn:schemas-microsoft-com:office:word" xmlns:w="http://schemas.openxmlformats.org/wordprocessingml/2006/main" xmlns:w14="http://schemas.microsoft.com/office/word/2010/wordml" xmlns:w15="http://schemas.microsoft.com/office/word/2012/wordml" xmlns:w16cex="http://schemas.microsoft.com/office/word/2018/wordml/cex" xmlns:w16cid="http://schemas.microsoft.com/office/word/2016/wordml/cid" xmlns:w16="http://schemas.microsoft.com/office/word/2018/wordml" xmlns:w16sdtdh="http://schemas.microsoft.com/office/word/2020/wordml/sdtdatahash" xmlns:w16se="http://schemas.microsoft.com/office/word/2015/wordml/symex" xmlns:wpg="http://schemas.microsoft.com/office/word/2010/wordprocessingGroup" xmlns:wpi="http://schemas.microsoft.com/office/word/2010/wordprocessingInk" xmlns:wne="http://schemas.microsoft.com/office/word/2006/wordml" xmlns:wps="http://schemas.microsoft.com/office/word/2010/wordprocessingShape" mc:Ignorable="w14 w15 w16se w16cid w16 w16cex w16sdtdh wp14">
   <w:endnote w:type="separator" w:id="-1">
     <w:p>
       <w:r>
@@ -3039,7 +2758,7 @@
 </file>
 
 <file path=word/footnotes.xml><?xml version="1.0" encoding="utf-8"?>
-<w:footnotes xmlns:wpc="http://schemas.microsoft.com/office/word/2010/wordprocessingCanvas" xmlns:cx="http://schemas.microsoft.com/office/drawing/2014/chartex" xmlns:cx1="http://schemas.microsoft.com/office/drawing/2015/9/8/chartex" xmlns:cx2="http://schemas.microsoft.com/office/drawing/2015/10/21/chartex" xmlns:cx3="http://schemas.microsoft.com/office/drawing/2016/5/9/chartex" xmlns:cx4="http://schemas.microsoft.com/office/drawing/2016/5/10/chartex" xmlns:cx5="http://schemas.microsoft.com/office/drawing/2016/5/11/chartex" xmlns:cx6="http://schemas.microsoft.com/office/drawing/2016/5/12/chartex" xmlns:cx7="http://schemas.microsoft.com/office/drawing/2016/5/13/chartex" xmlns:cx8="http://schemas.microsoft.com/office/drawing/2016/5/14/chartex" xmlns:mc="http://schemas.openxmlformats.org/markup-compatibility/2006" xmlns:aink="http://schemas.microsoft.com/office/drawing/2016/ink" xmlns:am3d="http://schemas.microsoft.com/office/drawing/2017/model3d" xmlns:o="urn:schemas-microsoft-com:office:office" xmlns:r="http://schemas.openxmlformats.org/officeDocument/2006/relationships" xmlns:m="http://schemas.openxmlformats.org/officeDocument/2006/math" xmlns:v="urn:schemas-microsoft-com:vml" xmlns:wp14="http://schemas.microsoft.com/office/word/2010/wordprocessingDrawing" xmlns:wp="http://schemas.openxmlformats.org/drawingml/2006/wordprocessingDrawing" xmlns:w10="urn:schemas-microsoft-com:office:word" xmlns:w="http://schemas.openxmlformats.org/wordprocessingml/2006/main" xmlns:w14="http://schemas.microsoft.com/office/word/2010/wordml" xmlns:w15="http://schemas.microsoft.com/office/word/2012/wordml" xmlns:w16cex="http://schemas.microsoft.com/office/word/2018/wordml/cex" xmlns:w16cid="http://schemas.microsoft.com/office/word/2016/wordml/cid" xmlns:w16="http://schemas.microsoft.com/office/word/2018/wordml" xmlns:w16se="http://schemas.microsoft.com/office/word/2015/wordml/symex" xmlns:wpg="http://schemas.microsoft.com/office/word/2010/wordprocessingGroup" xmlns:wpi="http://schemas.microsoft.com/office/word/2010/wordprocessingInk" xmlns:wne="http://schemas.microsoft.com/office/word/2006/wordml" xmlns:wps="http://schemas.microsoft.com/office/word/2010/wordprocessingShape" mc:Ignorable="w14 w15 w16se w16cid w16 w16cex wp14">
+<w:footnotes xmlns:wpc="http://schemas.microsoft.com/office/word/2010/wordprocessingCanvas" xmlns:cx="http://schemas.microsoft.com/office/drawing/2014/chartex" xmlns:cx1="http://schemas.microsoft.com/office/drawing/2015/9/8/chartex" xmlns:cx2="http://schemas.microsoft.com/office/drawing/2015/10/21/chartex" xmlns:cx3="http://schemas.microsoft.com/office/drawing/2016/5/9/chartex" xmlns:cx4="http://schemas.microsoft.com/office/drawing/2016/5/10/chartex" xmlns:cx5="http://schemas.microsoft.com/office/drawing/2016/5/11/chartex" xmlns:cx6="http://schemas.microsoft.com/office/drawing/2016/5/12/chartex" xmlns:cx7="http://schemas.microsoft.com/office/drawing/2016/5/13/chartex" xmlns:cx8="http://schemas.microsoft.com/office/drawing/2016/5/14/chartex" xmlns:mc="http://schemas.openxmlformats.org/markup-compatibility/2006" xmlns:aink="http://schemas.microsoft.com/office/drawing/2016/ink" xmlns:am3d="http://schemas.microsoft.com/office/drawing/2017/model3d" xmlns:o="urn:schemas-microsoft-com:office:office" xmlns:r="http://schemas.openxmlformats.org/officeDocument/2006/relationships" xmlns:m="http://schemas.openxmlformats.org/officeDocument/2006/math" xmlns:v="urn:schemas-microsoft-com:vml" xmlns:wp14="http://schemas.microsoft.com/office/word/2010/wordprocessingDrawing" xmlns:wp="http://schemas.openxmlformats.org/drawingml/2006/wordprocessingDrawing" xmlns:w10="urn:schemas-microsoft-com:office:word" xmlns:w="http://schemas.openxmlformats.org/wordprocessingml/2006/main" xmlns:w14="http://schemas.microsoft.com/office/word/2010/wordml" xmlns:w15="http://schemas.microsoft.com/office/word/2012/wordml" xmlns:w16cex="http://schemas.microsoft.com/office/word/2018/wordml/cex" xmlns:w16cid="http://schemas.microsoft.com/office/word/2016/wordml/cid" xmlns:w16="http://schemas.microsoft.com/office/word/2018/wordml" xmlns:w16sdtdh="http://schemas.microsoft.com/office/word/2020/wordml/sdtdatahash" xmlns:w16se="http://schemas.microsoft.com/office/word/2015/wordml/symex" xmlns:wpg="http://schemas.microsoft.com/office/word/2010/wordprocessingGroup" xmlns:wpi="http://schemas.microsoft.com/office/word/2010/wordprocessingInk" xmlns:wne="http://schemas.microsoft.com/office/word/2006/wordml" xmlns:wps="http://schemas.microsoft.com/office/word/2010/wordprocessingShape" mc:Ignorable="w14 w15 w16se w16cid w16 w16cex w16sdtdh wp14">
   <w:footnote w:type="separator" w:id="-1">
     <w:p>
       <w:r>
@@ -3061,7 +2780,7 @@
 </file>
 
 <file path=word/numbering.xml><?xml version="1.0" encoding="utf-8"?>
-<w:numbering xmlns:wpc="http://schemas.microsoft.com/office/word/2010/wordprocessingCanvas" xmlns:cx="http://schemas.microsoft.com/office/drawing/2014/chartex" xmlns:cx1="http://schemas.microsoft.com/office/drawing/2015/9/8/chartex" xmlns:cx2="http://schemas.microsoft.com/office/drawing/2015/10/21/chartex" xmlns:cx3="http://schemas.microsoft.com/office/drawing/2016/5/9/chartex" xmlns:cx4="http://schemas.microsoft.com/office/drawing/2016/5/10/chartex" xmlns:cx5="http://schemas.microsoft.com/office/drawing/2016/5/11/chartex" xmlns:cx6="http://schemas.microsoft.com/office/drawing/2016/5/12/chartex" xmlns:cx7="http://schemas.microsoft.com/office/drawing/2016/5/13/chartex" xmlns:cx8="http://schemas.microsoft.com/office/drawing/2016/5/14/chartex" xmlns:mc="http://schemas.openxmlformats.org/markup-compatibility/2006" xmlns:aink="http://schemas.microsoft.com/office/drawing/2016/ink" xmlns:am3d="http://schemas.microsoft.com/office/drawing/2017/model3d" xmlns:o="urn:schemas-microsoft-com:office:office" xmlns:r="http://schemas.openxmlformats.org/officeDocument/2006/relationships" xmlns:m="http://schemas.openxmlformats.org/officeDocument/2006/math" xmlns:v="urn:schemas-microsoft-com:vml" xmlns:wp14="http://schemas.microsoft.com/office/word/2010/wordprocessingDrawing" xmlns:wp="http://schemas.openxmlformats.org/drawingml/2006/wordprocessingDrawing" xmlns:w10="urn:schemas-microsoft-com:office:word" xmlns:w="http://schemas.openxmlformats.org/wordprocessingml/2006/main" xmlns:w14="http://schemas.microsoft.com/office/word/2010/wordml" xmlns:w15="http://schemas.microsoft.com/office/word/2012/wordml" xmlns:w16cex="http://schemas.microsoft.com/office/word/2018/wordml/cex" xmlns:w16cid="http://schemas.microsoft.com/office/word/2016/wordml/cid" xmlns:w16="http://schemas.microsoft.com/office/word/2018/wordml" xmlns:w16se="http://schemas.microsoft.com/office/word/2015/wordml/symex" xmlns:wpg="http://schemas.microsoft.com/office/word/2010/wordprocessingGroup" xmlns:wpi="http://schemas.microsoft.com/office/word/2010/wordprocessingInk" xmlns:wne="http://schemas.microsoft.com/office/word/2006/wordml" xmlns:wps="http://schemas.microsoft.com/office/word/2010/wordprocessingShape" mc:Ignorable="w14 w15 w16se w16cid w16 w16cex wp14">
+<w:numbering xmlns:wpc="http://schemas.microsoft.com/office/word/2010/wordprocessingCanvas" xmlns:cx="http://schemas.microsoft.com/office/drawing/2014/chartex" xmlns:cx1="http://schemas.microsoft.com/office/drawing/2015/9/8/chartex" xmlns:cx2="http://schemas.microsoft.com/office/drawing/2015/10/21/chartex" xmlns:cx3="http://schemas.microsoft.com/office/drawing/2016/5/9/chartex" xmlns:cx4="http://schemas.microsoft.com/office/drawing/2016/5/10/chartex" xmlns:cx5="http://schemas.microsoft.com/office/drawing/2016/5/11/chartex" xmlns:cx6="http://schemas.microsoft.com/office/drawing/2016/5/12/chartex" xmlns:cx7="http://schemas.microsoft.com/office/drawing/2016/5/13/chartex" xmlns:cx8="http://schemas.microsoft.com/office/drawing/2016/5/14/chartex" xmlns:mc="http://schemas.openxmlformats.org/markup-compatibility/2006" xmlns:aink="http://schemas.microsoft.com/office/drawing/2016/ink" xmlns:am3d="http://schemas.microsoft.com/office/drawing/2017/model3d" xmlns:o="urn:schemas-microsoft-com:office:office" xmlns:r="http://schemas.openxmlformats.org/officeDocument/2006/relationships" xmlns:m="http://schemas.openxmlformats.org/officeDocument/2006/math" xmlns:v="urn:schemas-microsoft-com:vml" xmlns:wp14="http://schemas.microsoft.com/office/word/2010/wordprocessingDrawing" xmlns:wp="http://schemas.openxmlformats.org/drawingml/2006/wordprocessingDrawing" xmlns:w10="urn:schemas-microsoft-com:office:word" xmlns:w="http://schemas.openxmlformats.org/wordprocessingml/2006/main" xmlns:w14="http://schemas.microsoft.com/office/word/2010/wordml" xmlns:w15="http://schemas.microsoft.com/office/word/2012/wordml" xmlns:w16cex="http://schemas.microsoft.com/office/word/2018/wordml/cex" xmlns:w16cid="http://schemas.microsoft.com/office/word/2016/wordml/cid" xmlns:w16="http://schemas.microsoft.com/office/word/2018/wordml" xmlns:w16sdtdh="http://schemas.microsoft.com/office/word/2020/wordml/sdtdatahash" xmlns:w16se="http://schemas.microsoft.com/office/word/2015/wordml/symex" xmlns:wpg="http://schemas.microsoft.com/office/word/2010/wordprocessingGroup" xmlns:wpi="http://schemas.microsoft.com/office/word/2010/wordprocessingInk" xmlns:wne="http://schemas.microsoft.com/office/word/2006/wordml" xmlns:wps="http://schemas.microsoft.com/office/word/2010/wordprocessingShape" mc:Ignorable="w14 w15 w16se w16cid w16 w16cex w16sdtdh wp14">
   <w:abstractNum w:abstractNumId="0" w15:restartNumberingAfterBreak="0">
     <w:nsid w:val="55712A47"/>
     <w:multiLevelType w:val="multilevel"/>
@@ -3280,7 +2999,7 @@
 </file>
 
 <file path=word/styles.xml><?xml version="1.0" encoding="utf-8"?>
-<w:styles xmlns:mc="http://schemas.openxmlformats.org/markup-compatibility/2006" xmlns:r="http://schemas.openxmlformats.org/officeDocument/2006/relationships" xmlns:w="http://schemas.openxmlformats.org/wordprocessingml/2006/main" xmlns:w14="http://schemas.microsoft.com/office/word/2010/wordml" xmlns:w15="http://schemas.microsoft.com/office/word/2012/wordml" xmlns:w16cex="http://schemas.microsoft.com/office/word/2018/wordml/cex" xmlns:w16cid="http://schemas.microsoft.com/office/word/2016/wordml/cid" xmlns:w16="http://schemas.microsoft.com/office/word/2018/wordml" xmlns:w16se="http://schemas.microsoft.com/office/word/2015/wordml/symex" mc:Ignorable="w14 w15 w16se w16cid w16 w16cex">
+<w:styles xmlns:mc="http://schemas.openxmlformats.org/markup-compatibility/2006" xmlns:r="http://schemas.openxmlformats.org/officeDocument/2006/relationships" xmlns:w="http://schemas.openxmlformats.org/wordprocessingml/2006/main" xmlns:w14="http://schemas.microsoft.com/office/word/2010/wordml" xmlns:w15="http://schemas.microsoft.com/office/word/2012/wordml" xmlns:w16cex="http://schemas.microsoft.com/office/word/2018/wordml/cex" xmlns:w16cid="http://schemas.microsoft.com/office/word/2016/wordml/cid" xmlns:w16="http://schemas.microsoft.com/office/word/2018/wordml" xmlns:w16sdtdh="http://schemas.microsoft.com/office/word/2020/wordml/sdtdatahash" xmlns:w16se="http://schemas.microsoft.com/office/word/2015/wordml/symex" mc:Ignorable="w14 w15 w16se w16cid w16 w16cex w16sdtdh">
   <w:docDefaults>
     <w:rPrDefault>
       <w:rPr>
@@ -3932,7 +3651,6 @@
     <w:rPr>
       <w:color w:val="000080"/>
       <w:u w:val="single"/>
-      <w:lang/>
     </w:rPr>
   </w:style>
   <w:style w:type="character" w:customStyle="1" w:styleId="BulletSymbols">
@@ -3946,7 +3664,6 @@
     <w:rPr>
       <w:color w:val="800000"/>
       <w:u w:val="single"/>
-      <w:lang/>
     </w:rPr>
   </w:style>
   <w:style w:type="character" w:customStyle="1" w:styleId="IndexLink">

</xml_diff>

<commit_message>
Patlak blood-input model fixed
</commit_message>
<xml_diff>
--- a/imlook4d/DOCS/Models_exported_to_html/Models.docx
+++ b/imlook4d/DOCS/Models_exported_to_html/Models.docx
@@ -2215,6 +2215,8 @@
         </w:rPr>
       </w:pPr>
       <w:bookmarkStart w:id="13" w:name="__RefHeading___Toc735_731585586"/>
+      <w:bookmarkStart w:id="14" w:name="_Patlak_Model"/>
+      <w:bookmarkEnd w:id="14"/>
       <w:r>
         <w:t>Patlak Model</w:t>
       </w:r>
@@ -2285,6 +2287,10 @@
         <w:tab/>
         <w:t>and one of the metabolites are radioactive, advanced metabolite measurements and corrections have to be performed.</w:t>
       </w:r>
+      <w:r>
+        <w:br/>
+        <w:t>Note 3: A ROI on a large artery can be used. The Input function is saved as an input function from the TACT window, when the ROI is marked.</w:t>
+      </w:r>
     </w:p>
     <w:p>
       <w:pPr>
@@ -2334,11 +2340,11 @@
           <w:rFonts w:hint="eastAsia"/>
         </w:rPr>
       </w:pPr>
-      <w:bookmarkStart w:id="14" w:name="__RefHeading___Toc737_731585586"/>
+      <w:bookmarkStart w:id="15" w:name="__RefHeading___Toc737_731585586"/>
       <w:r>
         <w:t>Reference Patlak Model</w:t>
       </w:r>
-      <w:bookmarkEnd w:id="14"/>
+      <w:bookmarkEnd w:id="15"/>
     </w:p>
     <w:p>
       <w:pPr>
@@ -2549,11 +2555,11 @@
           <w:rFonts w:hint="eastAsia"/>
         </w:rPr>
       </w:pPr>
-      <w:bookmarkStart w:id="15" w:name="__RefHeading___Toc3068_1138715457"/>
+      <w:bookmarkStart w:id="16" w:name="__RefHeading___Toc3068_1138715457"/>
       <w:r>
         <w:t>Perfusion models</w:t>
       </w:r>
-      <w:bookmarkEnd w:id="15"/>
+      <w:bookmarkEnd w:id="16"/>
     </w:p>
     <w:p>
       <w:pPr>
@@ -2576,11 +2582,11 @@
           <w:rFonts w:hint="eastAsia"/>
         </w:rPr>
       </w:pPr>
-      <w:bookmarkStart w:id="16" w:name="__RefHeading___Toc739_731585586"/>
+      <w:bookmarkStart w:id="17" w:name="__RefHeading___Toc739_731585586"/>
       <w:r>
         <w:t>Water double-integral model</w:t>
       </w:r>
-      <w:bookmarkEnd w:id="16"/>
+      <w:bookmarkEnd w:id="17"/>
     </w:p>
     <w:p>
       <w:pPr>
@@ -2675,11 +2681,11 @@
           <w:rFonts w:hint="eastAsia"/>
         </w:rPr>
       </w:pPr>
-      <w:bookmarkStart w:id="17" w:name="__RefHeading___Toc739_7315855861"/>
+      <w:bookmarkStart w:id="18" w:name="__RefHeading___Toc739_7315855861"/>
       <w:r>
         <w:t>Water Perfusion with input function</w:t>
       </w:r>
-      <w:bookmarkEnd w:id="17"/>
+      <w:bookmarkEnd w:id="18"/>
     </w:p>
     <w:p>
       <w:pPr>
@@ -2709,6 +2715,20 @@
       <w:r>
         <w:br/>
         <w:t>- Variable name, containing the arterial time-activity curve. This curve should be sampled with same time frames as PET.</w:t>
+      </w:r>
+      <w:r>
+        <w:t xml:space="preserve">  See </w:t>
+      </w:r>
+      <w:hyperlink w:anchor="_Patlak_Model" w:history="1">
+        <w:r>
+          <w:rPr>
+            <w:rStyle w:val="Hyperlnk"/>
+          </w:rPr>
+          <w:t>Notes on Patlak</w:t>
+        </w:r>
+      </w:hyperlink>
+      <w:r>
+        <w:t xml:space="preserve"> model, on how to generate an input function.</w:t>
       </w:r>
     </w:p>
     <w:p>
@@ -3706,6 +3726,18 @@
       <w:shd w:val="clear" w:color="auto" w:fill="E1DFDD"/>
     </w:rPr>
   </w:style>
+  <w:style w:type="character" w:styleId="AnvndHyperlnk">
+    <w:name w:val="FollowedHyperlink"/>
+    <w:basedOn w:val="Standardstycketeckensnitt"/>
+    <w:uiPriority w:val="99"/>
+    <w:semiHidden/>
+    <w:unhideWhenUsed/>
+    <w:rsid w:val="00CF0D38"/>
+    <w:rPr>
+      <w:color w:val="954F72" w:themeColor="followedHyperlink"/>
+      <w:u w:val="single"/>
+    </w:rPr>
+  </w:style>
 </w:styles>
 </file>
 

</xml_diff>